<commit_message>
Entrega Final – laboratorio 5”
</commit_message>
<xml_diff>
--- a/Docs/Observaciones-Lab5.docx
+++ b/Docs/Observaciones-Lab5.docx
@@ -4,7 +4,7 @@
   <w:body>
     <w:p>
       <w:pPr>
-        <w:pStyle w:val="Title"/>
+        <w:pStyle w:val="Ttulo"/>
         <w:jc w:val="center"/>
         <w:rPr>
           <w:lang w:val="es-419"/>
@@ -29,25 +29,19 @@
         <w:rPr>
           <w:lang w:val="es-419"/>
         </w:rPr>
-        <w:t xml:space="preserve">Estudiante </w:t>
-      </w:r>
-      <w:r>
-        <w:rPr>
-          <w:lang w:val="es-419"/>
-        </w:rPr>
-        <w:t>1</w:t>
-      </w:r>
-      <w:r>
-        <w:rPr>
-          <w:lang w:val="es-419"/>
-        </w:rPr>
-        <w:t xml:space="preserve"> </w:t>
-      </w:r>
-      <w:r>
-        <w:rPr>
-          <w:lang w:val="es-419"/>
-        </w:rPr>
-        <w:t>Cod XXXX</w:t>
+        <w:t xml:space="preserve">Moises Agudelo Ocampo </w:t>
+      </w:r>
+      <w:r>
+        <w:rPr>
+          <w:lang w:val="es-419"/>
+        </w:rPr>
+        <w:t xml:space="preserve">Cod </w:t>
+      </w:r>
+      <w:r>
+        <w:rPr>
+          <w:lang w:val="es-419"/>
+        </w:rPr>
+        <w:t>202113485</w:t>
       </w:r>
     </w:p>
     <w:p>
@@ -62,13 +56,19 @@
         <w:rPr>
           <w:lang w:val="es-419"/>
         </w:rPr>
-        <w:t xml:space="preserve">Estudiante </w:t>
-      </w:r>
-      <w:r>
-        <w:rPr>
-          <w:lang w:val="es-419"/>
-        </w:rPr>
-        <w:t>2 Cod XXXX</w:t>
+        <w:t>Sergio Franco Pineda</w:t>
+      </w:r>
+      <w:r>
+        <w:rPr>
+          <w:lang w:val="es-419"/>
+        </w:rPr>
+        <w:t xml:space="preserve"> Cod </w:t>
+      </w:r>
+      <w:r>
+        <w:rPr>
+          <w:lang w:val="es-419"/>
+        </w:rPr>
+        <w:t>202116614</w:t>
       </w:r>
     </w:p>
     <w:p>
@@ -82,7 +82,7 @@
     </w:p>
     <w:p>
       <w:pPr>
-        <w:pStyle w:val="ListParagraph"/>
+        <w:pStyle w:val="Prrafodelista"/>
         <w:numPr>
           <w:ilvl w:val="0"/>
           <w:numId w:val="1"/>
@@ -101,10 +101,40 @@
         </w:rPr>
         <w:t>¿Qué estructura de datos se usa para este índice?</w:t>
       </w:r>
+      <w:r>
+        <w:rPr>
+          <w:rFonts w:ascii="Dax-Regular" w:hAnsi="Dax-Regular"/>
+          <w:lang w:val="es-419"/>
+        </w:rPr>
+        <w:t xml:space="preserve"> </w:t>
+      </w:r>
+      <w:r>
+        <w:rPr>
+          <w:rFonts w:ascii="Dax-Regular" w:hAnsi="Dax-Regular"/>
+          <w:b/>
+          <w:bCs/>
+          <w:lang w:val="es-ES"/>
+        </w:rPr>
+        <w:t>R/.</w:t>
+      </w:r>
+      <w:r>
+        <w:rPr>
+          <w:rFonts w:ascii="Dax-Regular" w:hAnsi="Dax-Regular"/>
+          <w:lang w:val="es-ES"/>
+        </w:rPr>
+        <w:t xml:space="preserve"> </w:t>
+      </w:r>
+      <w:r>
+        <w:rPr>
+          <w:rFonts w:ascii="Dax-Regular" w:hAnsi="Dax-Regular"/>
+          <w:lang w:val="es-419"/>
+        </w:rPr>
+        <w:t>“CHAINING”</w:t>
+      </w:r>
     </w:p>
     <w:p>
       <w:pPr>
-        <w:pStyle w:val="ListParagraph"/>
+        <w:pStyle w:val="Prrafodelista"/>
         <w:numPr>
           <w:ilvl w:val="0"/>
           <w:numId w:val="1"/>
@@ -123,10 +153,40 @@
         </w:rPr>
         <w:t>¿Cuántos elementos se espera almacenar inicialmente?</w:t>
       </w:r>
+      <w:r>
+        <w:rPr>
+          <w:rFonts w:ascii="Dax-Regular" w:hAnsi="Dax-Regular"/>
+          <w:lang w:val="es-419"/>
+        </w:rPr>
+        <w:t xml:space="preserve"> </w:t>
+      </w:r>
+      <w:r>
+        <w:rPr>
+          <w:rFonts w:ascii="Dax-Regular" w:hAnsi="Dax-Regular"/>
+          <w:b/>
+          <w:bCs/>
+          <w:lang w:val="es-ES"/>
+        </w:rPr>
+        <w:t>R/.</w:t>
+      </w:r>
+      <w:r>
+        <w:rPr>
+          <w:rFonts w:ascii="Dax-Regular" w:hAnsi="Dax-Regular"/>
+          <w:lang w:val="es-ES"/>
+        </w:rPr>
+        <w:t xml:space="preserve"> </w:t>
+      </w:r>
+      <w:r>
+        <w:rPr>
+          <w:rFonts w:ascii="Dax-Regular" w:hAnsi="Dax-Regular"/>
+          <w:lang w:val="es-419"/>
+        </w:rPr>
+        <w:t xml:space="preserve">800 autores </w:t>
+      </w:r>
     </w:p>
     <w:p>
       <w:pPr>
-        <w:pStyle w:val="ListParagraph"/>
+        <w:pStyle w:val="Prrafodelista"/>
         <w:numPr>
           <w:ilvl w:val="0"/>
           <w:numId w:val="1"/>
@@ -159,10 +219,40 @@
         </w:rPr>
         <w:t>?</w:t>
       </w:r>
+      <w:r>
+        <w:rPr>
+          <w:rFonts w:ascii="Dax-Regular" w:hAnsi="Dax-Regular"/>
+          <w:lang w:val="es-419"/>
+        </w:rPr>
+        <w:t xml:space="preserve"> </w:t>
+      </w:r>
+      <w:r>
+        <w:rPr>
+          <w:rFonts w:ascii="Dax-Regular" w:hAnsi="Dax-Regular"/>
+          <w:b/>
+          <w:bCs/>
+          <w:lang w:val="es-ES"/>
+        </w:rPr>
+        <w:t>R/.</w:t>
+      </w:r>
+      <w:r>
+        <w:rPr>
+          <w:rFonts w:ascii="Dax-Regular" w:hAnsi="Dax-Regular"/>
+          <w:lang w:val="es-ES"/>
+        </w:rPr>
+        <w:t xml:space="preserve"> </w:t>
+      </w:r>
+      <w:r>
+        <w:rPr>
+          <w:rFonts w:ascii="Dax-Regular" w:hAnsi="Dax-Regular"/>
+          <w:lang w:val="es-419"/>
+        </w:rPr>
+        <w:t xml:space="preserve">Es 4.0 </w:t>
+      </w:r>
     </w:p>
     <w:p>
       <w:pPr>
-        <w:pStyle w:val="ListParagraph"/>
+        <w:pStyle w:val="Prrafodelista"/>
         <w:numPr>
           <w:ilvl w:val="0"/>
           <w:numId w:val="1"/>
@@ -181,14 +271,35 @@
         </w:rPr>
         <w:t>¿Qué hace la instrucción “</w:t>
       </w:r>
-      <w:r>
-        <w:rPr>
-          <w:rFonts w:ascii="Dax-Regular" w:hAnsi="Dax-Regular"/>
-          <w:b/>
-          <w:bCs/>
-          <w:lang w:val="es-419"/>
-        </w:rPr>
-        <w:t>mp.put(...)”</w:t>
+      <w:proofErr w:type="spellStart"/>
+      <w:r>
+        <w:rPr>
+          <w:rFonts w:ascii="Dax-Regular" w:hAnsi="Dax-Regular"/>
+          <w:b/>
+          <w:bCs/>
+          <w:lang w:val="es-419"/>
+        </w:rPr>
+        <w:t>mp.put</w:t>
+      </w:r>
+      <w:proofErr w:type="spellEnd"/>
+      <w:r>
+        <w:rPr>
+          <w:rFonts w:ascii="Dax-Regular" w:hAnsi="Dax-Regular"/>
+          <w:b/>
+          <w:bCs/>
+          <w:lang w:val="es-419"/>
+        </w:rPr>
+        <w:t>(...)</w:t>
+      </w:r>
+      <w:proofErr w:type="gramStart"/>
+      <w:r>
+        <w:rPr>
+          <w:rFonts w:ascii="Dax-Regular" w:hAnsi="Dax-Regular"/>
+          <w:b/>
+          <w:bCs/>
+          <w:lang w:val="es-419"/>
+        </w:rPr>
+        <w:t>”</w:t>
       </w:r>
       <w:r>
         <w:rPr>
@@ -196,11 +307,67 @@
           <w:lang w:val="es-419"/>
         </w:rPr>
         <w:t>?</w:t>
+      </w:r>
+      <w:r>
+        <w:rPr>
+          <w:rFonts w:ascii="Dax-Regular" w:hAnsi="Dax-Regular"/>
+          <w:b/>
+          <w:bCs/>
+          <w:lang w:val="es-ES"/>
+        </w:rPr>
+        <w:t>R</w:t>
+      </w:r>
+      <w:proofErr w:type="gramEnd"/>
+      <w:r>
+        <w:rPr>
+          <w:rFonts w:ascii="Dax-Regular" w:hAnsi="Dax-Regular"/>
+          <w:b/>
+          <w:bCs/>
+          <w:lang w:val="es-ES"/>
+        </w:rPr>
+        <w:t>/.</w:t>
+      </w:r>
+      <w:r>
+        <w:rPr>
+          <w:rFonts w:ascii="Dax-Regular" w:hAnsi="Dax-Regular"/>
+          <w:lang w:val="es-ES"/>
+        </w:rPr>
+        <w:t xml:space="preserve"> </w:t>
+      </w:r>
+      <w:r>
+        <w:rPr>
+          <w:rFonts w:ascii="Dax-Regular" w:hAnsi="Dax-Regular"/>
+          <w:lang w:val="es-419"/>
+        </w:rPr>
+        <w:t xml:space="preserve">En este caso el </w:t>
+      </w:r>
+      <w:proofErr w:type="spellStart"/>
+      <w:r>
+        <w:rPr>
+          <w:rFonts w:ascii="Dax-Regular" w:hAnsi="Dax-Regular"/>
+          <w:lang w:val="es-419"/>
+        </w:rPr>
+        <w:t>mp.put</w:t>
+      </w:r>
+      <w:proofErr w:type="spellEnd"/>
+      <w:r>
+        <w:rPr>
+          <w:rFonts w:ascii="Dax-Regular" w:hAnsi="Dax-Regular"/>
+          <w:lang w:val="es-419"/>
+        </w:rPr>
+        <w:t xml:space="preserve"> es usado para guardar en el mapa </w:t>
+      </w:r>
+      <w:r>
+        <w:rPr>
+          <w:rFonts w:ascii="Dax-Regular" w:hAnsi="Dax-Regular"/>
+          <w:lang w:val="es-419"/>
+        </w:rPr>
+        <w:t xml:space="preserve">los libros </w:t>
       </w:r>
     </w:p>
     <w:p>
       <w:pPr>
-        <w:pStyle w:val="ListParagraph"/>
+        <w:pStyle w:val="Prrafodelista"/>
         <w:numPr>
           <w:ilvl w:val="0"/>
           <w:numId w:val="1"/>
@@ -233,7 +400,47 @@
           <w:bCs/>
           <w:lang w:val="es-ES"/>
         </w:rPr>
-        <w:t>“book[‘goodreads_book_id’]”</w:t>
+        <w:t>“</w:t>
+      </w:r>
+      <w:proofErr w:type="spellStart"/>
+      <w:r>
+        <w:rPr>
+          <w:rFonts w:ascii="Dax-Regular" w:hAnsi="Dax-Regular"/>
+          <w:b/>
+          <w:bCs/>
+          <w:lang w:val="es-ES"/>
+        </w:rPr>
+        <w:t>book</w:t>
+      </w:r>
+      <w:proofErr w:type="spellEnd"/>
+      <w:r>
+        <w:rPr>
+          <w:rFonts w:ascii="Dax-Regular" w:hAnsi="Dax-Regular"/>
+          <w:b/>
+          <w:bCs/>
+          <w:lang w:val="es-ES"/>
+        </w:rPr>
+        <w:t>[‘</w:t>
+      </w:r>
+      <w:proofErr w:type="spellStart"/>
+      <w:r>
+        <w:rPr>
+          <w:rFonts w:ascii="Dax-Regular" w:hAnsi="Dax-Regular"/>
+          <w:b/>
+          <w:bCs/>
+          <w:lang w:val="es-ES"/>
+        </w:rPr>
+        <w:t>goodreads_book_id</w:t>
+      </w:r>
+      <w:proofErr w:type="spellEnd"/>
+      <w:r>
+        <w:rPr>
+          <w:rFonts w:ascii="Dax-Regular" w:hAnsi="Dax-Regular"/>
+          <w:b/>
+          <w:bCs/>
+          <w:lang w:val="es-ES"/>
+        </w:rPr>
+        <w:t>’]”</w:t>
       </w:r>
       <w:r>
         <w:rPr>
@@ -241,11 +448,41 @@
           <w:lang w:val="es-ES"/>
         </w:rPr>
         <w:t xml:space="preserve"> en esa instrucción?</w:t>
+      </w:r>
+      <w:r>
+        <w:rPr>
+          <w:rFonts w:ascii="Dax-Regular" w:hAnsi="Dax-Regular"/>
+          <w:lang w:val="es-ES"/>
+        </w:rPr>
+        <w:t xml:space="preserve"> </w:t>
+      </w:r>
+      <w:r>
+        <w:rPr>
+          <w:rFonts w:ascii="Dax-Regular" w:hAnsi="Dax-Regular"/>
+          <w:b/>
+          <w:bCs/>
+          <w:lang w:val="es-ES"/>
+        </w:rPr>
+        <w:t>R/.</w:t>
+      </w:r>
+      <w:r>
+        <w:rPr>
+          <w:rFonts w:ascii="Dax-Regular" w:hAnsi="Dax-Regular"/>
+          <w:lang w:val="es-ES"/>
+        </w:rPr>
+        <w:t xml:space="preserve"> </w:t>
+      </w:r>
+      <w:r>
+        <w:rPr>
+          <w:rFonts w:ascii="Dax-Regular" w:hAnsi="Dax-Regular"/>
+          <w:lang w:val="es-ES"/>
+        </w:rPr>
+        <w:t>Guarda el libro por su id</w:t>
       </w:r>
     </w:p>
     <w:p>
       <w:pPr>
-        <w:pStyle w:val="ListParagraph"/>
+        <w:pStyle w:val="Prrafodelista"/>
         <w:numPr>
           <w:ilvl w:val="0"/>
           <w:numId w:val="1"/>
@@ -273,6 +510,7 @@
         </w:rPr>
         <w:t>“</w:t>
       </w:r>
+      <w:proofErr w:type="spellStart"/>
       <w:r>
         <w:rPr>
           <w:rFonts w:ascii="Dax-Regular" w:hAnsi="Dax-Regular"/>
@@ -282,7 +520,19 @@
           <w:iCs/>
           <w:lang w:val="es-ES"/>
         </w:rPr>
-        <w:t>book”</w:t>
+        <w:t>book</w:t>
+      </w:r>
+      <w:proofErr w:type="spellEnd"/>
+      <w:r>
+        <w:rPr>
+          <w:rFonts w:ascii="Dax-Regular" w:hAnsi="Dax-Regular"/>
+          <w:b/>
+          <w:bCs/>
+          <w:i/>
+          <w:iCs/>
+          <w:lang w:val="es-ES"/>
+        </w:rPr>
+        <w:t>”</w:t>
       </w:r>
       <w:r>
         <w:rPr>
@@ -290,11 +540,41 @@
           <w:lang w:val="es-ES"/>
         </w:rPr>
         <w:t xml:space="preserve"> en esa instrucción?</w:t>
+      </w:r>
+      <w:r>
+        <w:rPr>
+          <w:rFonts w:ascii="Dax-Regular" w:hAnsi="Dax-Regular"/>
+          <w:lang w:val="es-ES"/>
+        </w:rPr>
+        <w:t xml:space="preserve"> </w:t>
+      </w:r>
+      <w:r>
+        <w:rPr>
+          <w:rFonts w:ascii="Dax-Regular" w:hAnsi="Dax-Regular"/>
+          <w:b/>
+          <w:bCs/>
+          <w:lang w:val="es-ES"/>
+        </w:rPr>
+        <w:t>R/.</w:t>
+      </w:r>
+      <w:r>
+        <w:rPr>
+          <w:rFonts w:ascii="Dax-Regular" w:hAnsi="Dax-Regular"/>
+          <w:lang w:val="es-ES"/>
+        </w:rPr>
+        <w:t xml:space="preserve"> </w:t>
+      </w:r>
+      <w:r>
+        <w:rPr>
+          <w:rFonts w:ascii="Dax-Regular" w:hAnsi="Dax-Regular"/>
+          <w:lang w:val="es-ES"/>
+        </w:rPr>
+        <w:t xml:space="preserve">Indicar el índice </w:t>
       </w:r>
     </w:p>
     <w:p>
       <w:pPr>
-        <w:pStyle w:val="ListParagraph"/>
+        <w:pStyle w:val="Prrafodelista"/>
         <w:numPr>
           <w:ilvl w:val="0"/>
           <w:numId w:val="1"/>
@@ -320,7 +600,38 @@
           <w:bCs/>
           <w:lang w:val="es-419"/>
         </w:rPr>
-        <w:t>“mp.get(…)”</w:t>
+        <w:t>“</w:t>
+      </w:r>
+      <w:proofErr w:type="spellStart"/>
+      <w:proofErr w:type="gramStart"/>
+      <w:r>
+        <w:rPr>
+          <w:rFonts w:ascii="Dax-Regular" w:hAnsi="Dax-Regular"/>
+          <w:b/>
+          <w:bCs/>
+          <w:lang w:val="es-419"/>
+        </w:rPr>
+        <w:t>mp.get</w:t>
+      </w:r>
+      <w:proofErr w:type="spellEnd"/>
+      <w:r>
+        <w:rPr>
+          <w:rFonts w:ascii="Dax-Regular" w:hAnsi="Dax-Regular"/>
+          <w:b/>
+          <w:bCs/>
+          <w:lang w:val="es-419"/>
+        </w:rPr>
+        <w:t>(</w:t>
+      </w:r>
+      <w:proofErr w:type="gramEnd"/>
+      <w:r>
+        <w:rPr>
+          <w:rFonts w:ascii="Dax-Regular" w:hAnsi="Dax-Regular"/>
+          <w:b/>
+          <w:bCs/>
+          <w:lang w:val="es-419"/>
+        </w:rPr>
+        <w:t>…)”</w:t>
       </w:r>
       <w:r>
         <w:rPr>
@@ -328,11 +639,55 @@
           <w:lang w:val="es-419"/>
         </w:rPr>
         <w:t>?</w:t>
+      </w:r>
+      <w:r>
+        <w:rPr>
+          <w:rFonts w:ascii="Dax-Regular" w:hAnsi="Dax-Regular"/>
+          <w:lang w:val="es-419"/>
+        </w:rPr>
+        <w:t xml:space="preserve"> </w:t>
+      </w:r>
+      <w:r>
+        <w:rPr>
+          <w:rFonts w:ascii="Dax-Regular" w:hAnsi="Dax-Regular"/>
+          <w:lang w:val="es-419"/>
+        </w:rPr>
+        <w:t xml:space="preserve"> </w:t>
+      </w:r>
+      <w:r>
+        <w:rPr>
+          <w:rFonts w:ascii="Dax-Regular" w:hAnsi="Dax-Regular"/>
+          <w:b/>
+          <w:bCs/>
+          <w:lang w:val="es-ES"/>
+        </w:rPr>
+        <w:t>R/.</w:t>
+      </w:r>
+      <w:r>
+        <w:rPr>
+          <w:rFonts w:ascii="Dax-Regular" w:hAnsi="Dax-Regular"/>
+          <w:lang w:val="es-ES"/>
+        </w:rPr>
+        <w:t xml:space="preserve"> </w:t>
+      </w:r>
+      <w:r>
+        <w:rPr>
+          <w:rFonts w:ascii="Dax-Regular" w:hAnsi="Dax-Regular"/>
+          <w:lang w:val="es-419"/>
+        </w:rPr>
+        <w:t xml:space="preserve">Buscar en la lista un elemento y </w:t>
+      </w:r>
+      <w:r>
+        <w:rPr>
+          <w:rFonts w:ascii="Dax-Regular" w:hAnsi="Dax-Regular"/>
+          <w:lang w:val="es-419"/>
+        </w:rPr>
+        <w:t xml:space="preserve">cogerlo </w:t>
       </w:r>
     </w:p>
     <w:p>
       <w:pPr>
-        <w:pStyle w:val="ListParagraph"/>
+        <w:pStyle w:val="Prrafodelista"/>
         <w:numPr>
           <w:ilvl w:val="0"/>
           <w:numId w:val="1"/>
@@ -367,6 +722,7 @@
         </w:rPr>
         <w:t>“</w:t>
       </w:r>
+      <w:proofErr w:type="spellStart"/>
       <w:r>
         <w:rPr>
           <w:rFonts w:ascii="Dax-Regular" w:hAnsi="Dax-Regular"/>
@@ -376,7 +732,19 @@
           <w:iCs/>
           <w:lang w:val="es-ES"/>
         </w:rPr>
-        <w:t>year”</w:t>
+        <w:t>year</w:t>
+      </w:r>
+      <w:proofErr w:type="spellEnd"/>
+      <w:r>
+        <w:rPr>
+          <w:rFonts w:ascii="Dax-Regular" w:hAnsi="Dax-Regular"/>
+          <w:b/>
+          <w:bCs/>
+          <w:i/>
+          <w:iCs/>
+          <w:lang w:val="es-ES"/>
+        </w:rPr>
+        <w:t>”</w:t>
       </w:r>
       <w:r>
         <w:rPr>
@@ -393,11 +761,50 @@
           <w:lang w:val="es-ES"/>
         </w:rPr>
         <w:t>en esa instrucción?</w:t>
+      </w:r>
+      <w:r>
+        <w:rPr>
+          <w:rFonts w:ascii="Dax-Regular" w:hAnsi="Dax-Regular"/>
+          <w:lang w:val="es-ES"/>
+        </w:rPr>
+        <w:t xml:space="preserve"> </w:t>
+      </w:r>
+      <w:r>
+        <w:rPr>
+          <w:rFonts w:ascii="Dax-Regular" w:hAnsi="Dax-Regular"/>
+          <w:b/>
+          <w:bCs/>
+          <w:lang w:val="es-ES"/>
+        </w:rPr>
+        <w:t>R/.</w:t>
+      </w:r>
+      <w:r>
+        <w:rPr>
+          <w:rFonts w:ascii="Dax-Regular" w:hAnsi="Dax-Regular"/>
+          <w:lang w:val="es-ES"/>
+        </w:rPr>
+        <w:t xml:space="preserve"> </w:t>
+      </w:r>
+      <w:proofErr w:type="gramStart"/>
+      <w:r>
+        <w:rPr>
+          <w:rFonts w:ascii="Dax-Regular" w:hAnsi="Dax-Regular"/>
+          <w:lang w:val="es-ES"/>
+        </w:rPr>
+        <w:t>Indicar</w:t>
+      </w:r>
+      <w:proofErr w:type="gramEnd"/>
+      <w:r>
+        <w:rPr>
+          <w:rFonts w:ascii="Dax-Regular" w:hAnsi="Dax-Regular"/>
+          <w:lang w:val="es-ES"/>
+        </w:rPr>
+        <w:t xml:space="preserve"> la posición </w:t>
       </w:r>
     </w:p>
     <w:p>
       <w:pPr>
-        <w:pStyle w:val="ListParagraph"/>
+        <w:pStyle w:val="Prrafodelista"/>
         <w:numPr>
           <w:ilvl w:val="0"/>
           <w:numId w:val="1"/>
@@ -423,7 +830,29 @@
           <w:bCs/>
           <w:lang w:val="es-ES"/>
         </w:rPr>
-        <w:t>“me.getValue(…)”</w:t>
+        <w:t>“</w:t>
+      </w:r>
+      <w:proofErr w:type="spellStart"/>
+      <w:proofErr w:type="gramStart"/>
+      <w:r>
+        <w:rPr>
+          <w:rFonts w:ascii="Dax-Regular" w:hAnsi="Dax-Regular"/>
+          <w:b/>
+          <w:bCs/>
+          <w:lang w:val="es-ES"/>
+        </w:rPr>
+        <w:t>me.getValue</w:t>
+      </w:r>
+      <w:proofErr w:type="spellEnd"/>
+      <w:proofErr w:type="gramEnd"/>
+      <w:r>
+        <w:rPr>
+          <w:rFonts w:ascii="Dax-Regular" w:hAnsi="Dax-Regular"/>
+          <w:b/>
+          <w:bCs/>
+          <w:lang w:val="es-ES"/>
+        </w:rPr>
+        <w:t>(…)”</w:t>
       </w:r>
       <w:r>
         <w:rPr>
@@ -431,6 +860,45 @@
           <w:lang w:val="es-ES"/>
         </w:rPr>
         <w:t>?</w:t>
+      </w:r>
+      <w:r>
+        <w:rPr>
+          <w:rFonts w:ascii="Dax-Regular" w:hAnsi="Dax-Regular"/>
+          <w:lang w:val="es-ES"/>
+        </w:rPr>
+        <w:t xml:space="preserve"> </w:t>
+      </w:r>
+      <w:r>
+        <w:rPr>
+          <w:rFonts w:ascii="Dax-Regular" w:hAnsi="Dax-Regular"/>
+          <w:b/>
+          <w:bCs/>
+          <w:lang w:val="es-ES"/>
+        </w:rPr>
+        <w:t>R/.</w:t>
+      </w:r>
+      <w:r>
+        <w:rPr>
+          <w:rFonts w:ascii="Dax-Regular" w:hAnsi="Dax-Regular"/>
+          <w:lang w:val="es-ES"/>
+        </w:rPr>
+        <w:t xml:space="preserve"> </w:t>
+      </w:r>
+      <w:proofErr w:type="gramStart"/>
+      <w:r>
+        <w:rPr>
+          <w:rFonts w:ascii="Dax-Regular" w:hAnsi="Dax-Regular"/>
+          <w:lang w:val="es-ES"/>
+        </w:rPr>
+        <w:t>Obtener</w:t>
+      </w:r>
+      <w:proofErr w:type="gramEnd"/>
+      <w:r>
+        <w:rPr>
+          <w:rFonts w:ascii="Dax-Regular" w:hAnsi="Dax-Regular"/>
+          <w:lang w:val="es-ES"/>
+        </w:rPr>
+        <w:t xml:space="preserve"> lo que se busca pero en este caso solo el valor </w:t>
       </w:r>
     </w:p>
     <w:p>
@@ -973,13 +1441,13 @@
       <w:noProof/>
     </w:rPr>
   </w:style>
-  <w:style w:type="character" w:default="1" w:styleId="DefaultParagraphFont">
+  <w:style w:type="character" w:default="1" w:styleId="Fuentedeprrafopredeter">
     <w:name w:val="Default Paragraph Font"/>
     <w:uiPriority w:val="1"/>
     <w:semiHidden/>
     <w:unhideWhenUsed/>
   </w:style>
-  <w:style w:type="table" w:default="1" w:styleId="TableNormal">
+  <w:style w:type="table" w:default="1" w:styleId="Tablanormal">
     <w:name w:val="Normal Table"/>
     <w:uiPriority w:val="99"/>
     <w:semiHidden/>
@@ -994,17 +1462,17 @@
       </w:tblCellMar>
     </w:tblPr>
   </w:style>
-  <w:style w:type="numbering" w:default="1" w:styleId="NoList">
+  <w:style w:type="numbering" w:default="1" w:styleId="Sinlista">
     <w:name w:val="No List"/>
     <w:uiPriority w:val="99"/>
     <w:semiHidden/>
     <w:unhideWhenUsed/>
   </w:style>
-  <w:style w:type="paragraph" w:styleId="Title">
+  <w:style w:type="paragraph" w:styleId="Ttulo">
     <w:name w:val="Title"/>
     <w:basedOn w:val="Normal"/>
     <w:next w:val="Normal"/>
-    <w:link w:val="TitleChar"/>
+    <w:link w:val="TtuloCar"/>
     <w:uiPriority w:val="10"/>
     <w:qFormat/>
     <w:rsid w:val="00BA3B38"/>
@@ -1020,10 +1488,10 @@
       <w:szCs w:val="56"/>
     </w:rPr>
   </w:style>
-  <w:style w:type="character" w:customStyle="1" w:styleId="TitleChar">
-    <w:name w:val="Title Char"/>
-    <w:basedOn w:val="DefaultParagraphFont"/>
-    <w:link w:val="Title"/>
+  <w:style w:type="character" w:customStyle="1" w:styleId="TtuloCar">
+    <w:name w:val="Título Car"/>
+    <w:basedOn w:val="Fuentedeprrafopredeter"/>
+    <w:link w:val="Ttulo"/>
     <w:uiPriority w:val="10"/>
     <w:rsid w:val="00BA3B38"/>
     <w:rPr>
@@ -1035,7 +1503,7 @@
       <w:szCs w:val="56"/>
     </w:rPr>
   </w:style>
-  <w:style w:type="paragraph" w:styleId="ListParagraph">
+  <w:style w:type="paragraph" w:styleId="Prrafodelista">
     <w:name w:val="List Paragraph"/>
     <w:basedOn w:val="Normal"/>
     <w:uiPriority w:val="34"/>
@@ -1049,9 +1517,9 @@
       <w:noProof w:val="0"/>
     </w:rPr>
   </w:style>
-  <w:style w:type="character" w:styleId="CommentReference">
+  <w:style w:type="character" w:styleId="Refdecomentario">
     <w:name w:val="annotation reference"/>
-    <w:basedOn w:val="DefaultParagraphFont"/>
+    <w:basedOn w:val="Fuentedeprrafopredeter"/>
     <w:uiPriority w:val="99"/>
     <w:semiHidden/>
     <w:unhideWhenUsed/>
@@ -1061,10 +1529,10 @@
       <w:szCs w:val="16"/>
     </w:rPr>
   </w:style>
-  <w:style w:type="paragraph" w:styleId="CommentText">
+  <w:style w:type="paragraph" w:styleId="Textocomentario">
     <w:name w:val="annotation text"/>
     <w:basedOn w:val="Normal"/>
-    <w:link w:val="CommentTextChar"/>
+    <w:link w:val="TextocomentarioCar"/>
     <w:uiPriority w:val="99"/>
     <w:semiHidden/>
     <w:unhideWhenUsed/>
@@ -1078,10 +1546,10 @@
       <w:szCs w:val="20"/>
     </w:rPr>
   </w:style>
-  <w:style w:type="character" w:customStyle="1" w:styleId="CommentTextChar">
-    <w:name w:val="Comment Text Char"/>
-    <w:basedOn w:val="DefaultParagraphFont"/>
-    <w:link w:val="CommentText"/>
+  <w:style w:type="character" w:customStyle="1" w:styleId="TextocomentarioCar">
+    <w:name w:val="Texto comentario Car"/>
+    <w:basedOn w:val="Fuentedeprrafopredeter"/>
+    <w:link w:val="Textocomentario"/>
     <w:uiPriority w:val="99"/>
     <w:semiHidden/>
     <w:rsid w:val="00A442AC"/>
@@ -1389,18 +1857,18 @@
 </file>
 
 <file path=customXml/item1.xml><?xml version="1.0" encoding="utf-8"?>
+<p:properties xmlns:p="http://schemas.microsoft.com/office/2006/metadata/properties" xmlns:xsi="http://www.w3.org/2001/XMLSchema-instance" xmlns:pc="http://schemas.microsoft.com/office/infopath/2007/PartnerControls">
+  <documentManagement/>
+</p:properties>
+</file>
+
+<file path=customXml/item2.xml><?xml version="1.0" encoding="utf-8"?>
 <?mso-contentType ?>
 <FormTemplates xmlns="http://schemas.microsoft.com/sharepoint/v3/contenttype/forms">
   <Display>DocumentLibraryForm</Display>
   <Edit>DocumentLibraryForm</Edit>
   <New>DocumentLibraryForm</New>
 </FormTemplates>
-</file>
-
-<file path=customXml/item2.xml><?xml version="1.0" encoding="utf-8"?>
-<p:properties xmlns:p="http://schemas.microsoft.com/office/2006/metadata/properties" xmlns:xsi="http://www.w3.org/2001/XMLSchema-instance" xmlns:pc="http://schemas.microsoft.com/office/infopath/2007/PartnerControls">
-  <documentManagement/>
-</p:properties>
 </file>
 
 <file path=customXml/item3.xml><?xml version="1.0" encoding="utf-8"?>
@@ -1621,18 +2089,18 @@
 </file>
 
 <file path=customXml/itemProps1.xml><?xml version="1.0" encoding="utf-8"?>
-<ds:datastoreItem xmlns:ds="http://schemas.openxmlformats.org/officeDocument/2006/customXml" ds:itemID="{1F59EA8B-1FA8-40D2-A8B0-61B9CE1E4579}">
+<ds:datastoreItem xmlns:ds="http://schemas.openxmlformats.org/officeDocument/2006/customXml" ds:itemID="{8542EACB-7939-45C8-99C3-B6897CA7A7EF}">
   <ds:schemaRefs>
-    <ds:schemaRef ds:uri="http://schemas.microsoft.com/sharepoint/v3/contenttype/forms"/>
+    <ds:schemaRef ds:uri="http://schemas.microsoft.com/office/2006/metadata/properties"/>
+    <ds:schemaRef ds:uri="http://schemas.microsoft.com/office/infopath/2007/PartnerControls"/>
   </ds:schemaRefs>
 </ds:datastoreItem>
 </file>
 
 <file path=customXml/itemProps2.xml><?xml version="1.0" encoding="utf-8"?>
-<ds:datastoreItem xmlns:ds="http://schemas.openxmlformats.org/officeDocument/2006/customXml" ds:itemID="{8542EACB-7939-45C8-99C3-B6897CA7A7EF}">
+<ds:datastoreItem xmlns:ds="http://schemas.openxmlformats.org/officeDocument/2006/customXml" ds:itemID="{1F59EA8B-1FA8-40D2-A8B0-61B9CE1E4579}">
   <ds:schemaRefs>
-    <ds:schemaRef ds:uri="http://schemas.microsoft.com/office/2006/metadata/properties"/>
-    <ds:schemaRef ds:uri="http://schemas.microsoft.com/office/infopath/2007/PartnerControls"/>
+    <ds:schemaRef ds:uri="http://schemas.microsoft.com/sharepoint/v3/contenttype/forms"/>
   </ds:schemaRefs>
 </ds:datastoreItem>
 </file>

</xml_diff>